<commit_message>
Update Modeling and Data Resources.docx
</commit_message>
<xml_diff>
--- a/Documents/Modeling and Data Resources.docx
+++ b/Documents/Modeling and Data Resources.docx
@@ -139,481 +139,596 @@
           <w:bCs/>
         </w:rPr>
       </w:pPr>
+    </w:p>
+    <w:p>
+      <w:pPr>
+        <w:pStyle w:val="NoSpacing"/>
+        <w:rPr>
+          <w:rFonts w:ascii="Times New Roman" w:hAnsi="Times New Roman" w:cs="Times New Roman"/>
+        </w:rPr>
+      </w:pPr>
+      <w:r>
+        <w:rPr>
+          <w:rFonts w:ascii="Times New Roman" w:hAnsi="Times New Roman" w:cs="Times New Roman"/>
+          <w:b/>
+          <w:bCs/>
+        </w:rPr>
+        <w:t>USGS Geo Data Portal</w:t>
+      </w:r>
+      <w:r>
+        <w:rPr>
+          <w:rFonts w:ascii="Times New Roman" w:hAnsi="Times New Roman" w:cs="Times New Roman"/>
+          <w:b/>
+          <w:bCs/>
+        </w:rPr>
+        <w:t xml:space="preserve"> </w:t>
+      </w:r>
+      <w:r>
+        <w:rPr>
+          <w:rFonts w:ascii="Times New Roman" w:hAnsi="Times New Roman" w:cs="Times New Roman"/>
+        </w:rPr>
+        <w:t xml:space="preserve">- </w:t>
+      </w:r>
+      <w:r>
+        <w:rPr>
+          <w:rFonts w:ascii="Times New Roman" w:hAnsi="Times New Roman" w:cs="Times New Roman"/>
+        </w:rPr>
+        <w:t xml:space="preserve"> </w:t>
+      </w:r>
+    </w:p>
+    <w:p>
+      <w:pPr>
+        <w:pStyle w:val="NoSpacing"/>
+        <w:rPr>
+          <w:rFonts w:ascii="Times New Roman" w:hAnsi="Times New Roman" w:cs="Times New Roman"/>
+        </w:rPr>
+      </w:pPr>
+      <w:hyperlink r:id="rId6" w:history="1">
+        <w:r>
+          <w:rPr>
+            <w:rStyle w:val="Hyperlink"/>
+            <w:rFonts w:ascii="Times New Roman" w:hAnsi="Times New Roman" w:cs="Times New Roman"/>
+          </w:rPr>
+          <w:t>https://cida.usgs.gov/gdp/</w:t>
+        </w:r>
+      </w:hyperlink>
+    </w:p>
+    <w:p>
+      <w:pPr>
+        <w:pStyle w:val="NoSpacing"/>
+        <w:rPr>
+          <w:rFonts w:ascii="Times New Roman" w:hAnsi="Times New Roman" w:cs="Times New Roman"/>
+        </w:rPr>
+      </w:pPr>
+    </w:p>
+    <w:p>
+      <w:pPr>
+        <w:pStyle w:val="NoSpacing"/>
+        <w:rPr>
+          <w:rStyle w:val="text-gray-dark"/>
+          <w:rFonts w:ascii="Times New Roman" w:hAnsi="Times New Roman" w:cs="Times New Roman"/>
+        </w:rPr>
+      </w:pPr>
+      <w:proofErr w:type="spellStart"/>
+      <w:r>
+        <w:rPr>
+          <w:rFonts w:ascii="Times New Roman" w:hAnsi="Times New Roman" w:cs="Times New Roman"/>
+          <w:b/>
+          <w:bCs/>
+        </w:rPr>
+        <w:t>GeoKnife</w:t>
+      </w:r>
+      <w:proofErr w:type="spellEnd"/>
+      <w:r>
+        <w:rPr>
+          <w:rFonts w:ascii="Times New Roman" w:hAnsi="Times New Roman" w:cs="Times New Roman"/>
+        </w:rPr>
+        <w:t xml:space="preserve"> – R API for accessing the USGS </w:t>
+      </w:r>
+      <w:r>
+        <w:rPr>
+          <w:rStyle w:val="text-gray-dark"/>
+          <w:rFonts w:ascii="Times New Roman" w:hAnsi="Times New Roman" w:cs="Times New Roman"/>
+        </w:rPr>
+        <w:t>Geo Data Portal</w:t>
+      </w:r>
+    </w:p>
+    <w:p>
+      <w:pPr>
+        <w:pStyle w:val="NoSpacing"/>
+        <w:rPr>
+          <w:rFonts w:ascii="Times New Roman" w:hAnsi="Times New Roman" w:cs="Times New Roman"/>
+        </w:rPr>
+      </w:pPr>
+      <w:hyperlink r:id="rId7" w:history="1">
+        <w:r>
+          <w:rPr>
+            <w:rStyle w:val="Hyperlink"/>
+            <w:rFonts w:ascii="Times New Roman" w:hAnsi="Times New Roman" w:cs="Times New Roman"/>
+          </w:rPr>
+          <w:t>https://github.com/USGS-R/geoknife</w:t>
+        </w:r>
+      </w:hyperlink>
+      <w:r>
+        <w:rPr>
+          <w:rFonts w:ascii="Times New Roman" w:hAnsi="Times New Roman" w:cs="Times New Roman"/>
+        </w:rPr>
+        <w:t xml:space="preserve"> (also available on CRAN)</w:t>
+      </w:r>
+    </w:p>
+    <w:p>
+      <w:pPr>
+        <w:pStyle w:val="NoSpacing"/>
+        <w:rPr>
+          <w:rFonts w:ascii="Times New Roman" w:hAnsi="Times New Roman" w:cs="Times New Roman"/>
+        </w:rPr>
+      </w:pPr>
+    </w:p>
+    <w:p>
+      <w:pPr>
+        <w:pStyle w:val="NoSpacing"/>
+        <w:rPr>
+          <w:rStyle w:val="text-gray-dark"/>
+          <w:rFonts w:ascii="Times New Roman" w:hAnsi="Times New Roman" w:cs="Times New Roman"/>
+        </w:rPr>
+      </w:pPr>
+      <w:proofErr w:type="spellStart"/>
+      <w:r>
+        <w:rPr>
+          <w:rFonts w:ascii="Times New Roman" w:hAnsi="Times New Roman" w:cs="Times New Roman"/>
+          <w:b/>
+          <w:bCs/>
+        </w:rPr>
+        <w:t>pyGDP</w:t>
+      </w:r>
+      <w:proofErr w:type="spellEnd"/>
+      <w:r>
+        <w:rPr>
+          <w:rFonts w:ascii="Times New Roman" w:hAnsi="Times New Roman" w:cs="Times New Roman"/>
+          <w:b/>
+          <w:bCs/>
+        </w:rPr>
+        <w:t xml:space="preserve"> </w:t>
+      </w:r>
+      <w:r>
+        <w:rPr>
+          <w:rFonts w:ascii="Times New Roman" w:hAnsi="Times New Roman" w:cs="Times New Roman"/>
+        </w:rPr>
+        <w:t xml:space="preserve">– Python API for accessing the USGS </w:t>
+      </w:r>
+      <w:r>
+        <w:rPr>
+          <w:rStyle w:val="text-gray-dark"/>
+          <w:rFonts w:ascii="Times New Roman" w:hAnsi="Times New Roman" w:cs="Times New Roman"/>
+        </w:rPr>
+        <w:t>Geo Data Portal</w:t>
+      </w:r>
+    </w:p>
+    <w:p>
+      <w:pPr>
+        <w:pStyle w:val="NoSpacing"/>
+        <w:rPr>
+          <w:rFonts w:ascii="Times New Roman" w:hAnsi="Times New Roman" w:cs="Times New Roman"/>
+        </w:rPr>
+      </w:pPr>
+      <w:hyperlink r:id="rId8" w:history="1">
+        <w:r>
+          <w:rPr>
+            <w:rStyle w:val="Hyperlink"/>
+            <w:rFonts w:ascii="Times New Roman" w:hAnsi="Times New Roman" w:cs="Times New Roman"/>
+          </w:rPr>
+          <w:t>https://github.com/USGS-CIDA/pyGDP</w:t>
+        </w:r>
+      </w:hyperlink>
+    </w:p>
+    <w:p>
+      <w:pPr>
+        <w:pStyle w:val="NoSpacing"/>
+        <w:rPr>
+          <w:rFonts w:ascii="Times New Roman" w:hAnsi="Times New Roman" w:cs="Times New Roman"/>
+        </w:rPr>
+      </w:pPr>
+    </w:p>
+    <w:p>
+      <w:pPr>
+        <w:pStyle w:val="NoSpacing"/>
+        <w:rPr>
+          <w:rFonts w:ascii="Times New Roman" w:hAnsi="Times New Roman" w:cs="Times New Roman"/>
+        </w:rPr>
+      </w:pPr>
+      <w:proofErr w:type="spellStart"/>
+      <w:r>
+        <w:rPr>
+          <w:rFonts w:ascii="Times New Roman" w:hAnsi="Times New Roman" w:cs="Times New Roman"/>
+          <w:b/>
+          <w:bCs/>
+        </w:rPr>
+        <w:t>TopoWx</w:t>
+      </w:r>
+      <w:proofErr w:type="spellEnd"/>
+      <w:r>
+        <w:rPr>
+          <w:rFonts w:ascii="Times New Roman" w:hAnsi="Times New Roman" w:cs="Times New Roman"/>
+        </w:rPr>
+        <w:t xml:space="preserve"> </w:t>
+      </w:r>
+      <w:r>
+        <w:rPr>
+          <w:rFonts w:ascii="Times New Roman" w:hAnsi="Times New Roman" w:cs="Times New Roman"/>
+        </w:rPr>
+        <w:t>- 800-meter resolution gridded dataset of daily minimum and maximum air temperature for the conterminous U.S.</w:t>
+      </w:r>
+    </w:p>
+    <w:p>
+      <w:pPr>
+        <w:pStyle w:val="NoSpacing"/>
+        <w:rPr>
+          <w:rFonts w:ascii="Times New Roman" w:hAnsi="Times New Roman" w:cs="Times New Roman"/>
+        </w:rPr>
+      </w:pPr>
+      <w:hyperlink r:id="rId9" w:history="1">
+        <w:r>
+          <w:rPr>
+            <w:rStyle w:val="Hyperlink"/>
+            <w:rFonts w:ascii="Times New Roman" w:hAnsi="Times New Roman" w:cs="Times New Roman"/>
+          </w:rPr>
+          <w:t>http://www.scrimhub.org/resources/topowx/</w:t>
+        </w:r>
+      </w:hyperlink>
+    </w:p>
+    <w:p>
+      <w:pPr>
+        <w:pStyle w:val="NoSpacing"/>
+        <w:rPr>
+          <w:rFonts w:ascii="Times New Roman" w:hAnsi="Times New Roman" w:cs="Times New Roman"/>
+        </w:rPr>
+      </w:pPr>
+    </w:p>
+    <w:p>
+      <w:pPr>
+        <w:pStyle w:val="NoSpacing"/>
+        <w:rPr>
+          <w:rFonts w:ascii="Times New Roman" w:hAnsi="Times New Roman" w:cs="Times New Roman"/>
+        </w:rPr>
+      </w:pPr>
+      <w:r>
+        <w:rPr>
+          <w:rFonts w:ascii="Times New Roman" w:hAnsi="Times New Roman" w:cs="Times New Roman"/>
+          <w:b/>
+          <w:bCs/>
+        </w:rPr>
+        <w:t>Global Soil Grids</w:t>
+      </w:r>
+      <w:r>
+        <w:rPr>
+          <w:rFonts w:ascii="Times New Roman" w:hAnsi="Times New Roman" w:cs="Times New Roman"/>
+        </w:rPr>
+        <w:t xml:space="preserve"> </w:t>
+      </w:r>
+      <w:r>
+        <w:rPr>
+          <w:rFonts w:ascii="Times New Roman" w:hAnsi="Times New Roman" w:cs="Times New Roman"/>
+        </w:rPr>
+        <w:t>–</w:t>
+      </w:r>
+      <w:r>
+        <w:rPr>
+          <w:rFonts w:ascii="Times New Roman" w:hAnsi="Times New Roman" w:cs="Times New Roman"/>
+        </w:rPr>
+        <w:t xml:space="preserve"> </w:t>
+      </w:r>
+      <w:r>
+        <w:rPr>
+          <w:rFonts w:ascii="Times New Roman" w:hAnsi="Times New Roman" w:cs="Times New Roman"/>
+        </w:rPr>
+        <w:t>250m Global gridded soil information based on machine learning</w:t>
+      </w:r>
+    </w:p>
+    <w:p>
+      <w:pPr>
+        <w:pStyle w:val="NoSpacing"/>
+        <w:rPr>
+          <w:rFonts w:ascii="Times New Roman" w:hAnsi="Times New Roman" w:cs="Times New Roman"/>
+        </w:rPr>
+      </w:pPr>
+      <w:hyperlink r:id="rId10" w:anchor="!/?layer=ORCDRC_M_sl2_250m&amp;vector=1" w:history="1">
+        <w:r>
+          <w:rPr>
+            <w:rStyle w:val="Hyperlink"/>
+            <w:rFonts w:ascii="Times New Roman" w:hAnsi="Times New Roman" w:cs="Times New Roman"/>
+          </w:rPr>
+          <w:t>https://soilgrids.org/#!/?layer=ORCDRC_M_sl2_250m&amp;vector=1</w:t>
+        </w:r>
+      </w:hyperlink>
+    </w:p>
+    <w:p>
+      <w:pPr>
+        <w:pStyle w:val="NoSpacing"/>
+        <w:rPr>
+          <w:rFonts w:ascii="Times New Roman" w:hAnsi="Times New Roman" w:cs="Times New Roman"/>
+        </w:rPr>
+      </w:pPr>
+    </w:p>
+    <w:p>
+      <w:pPr>
+        <w:pStyle w:val="NoSpacing"/>
+        <w:rPr>
+          <w:rStyle w:val="js-view"/>
+          <w:rFonts w:ascii="Times New Roman" w:hAnsi="Times New Roman" w:cs="Times New Roman"/>
+        </w:rPr>
+      </w:pPr>
+      <w:r>
+        <w:rPr>
+          <w:rFonts w:ascii="Times New Roman" w:hAnsi="Times New Roman" w:cs="Times New Roman"/>
+          <w:b/>
+          <w:bCs/>
+        </w:rPr>
+        <w:t>Crop Productivity Index</w:t>
+      </w:r>
+      <w:r>
+        <w:rPr>
+          <w:rFonts w:ascii="Times New Roman" w:hAnsi="Times New Roman" w:cs="Times New Roman"/>
+        </w:rPr>
+        <w:t xml:space="preserve"> - </w:t>
+      </w:r>
+      <w:r>
+        <w:rPr>
+          <w:rFonts w:ascii="Times New Roman" w:hAnsi="Times New Roman" w:cs="Times New Roman"/>
+        </w:rPr>
+        <w:t xml:space="preserve">ESRI </w:t>
+      </w:r>
+      <w:proofErr w:type="spellStart"/>
+      <w:r>
+        <w:rPr>
+          <w:rFonts w:ascii="Times New Roman" w:hAnsi="Times New Roman" w:cs="Times New Roman"/>
+        </w:rPr>
+        <w:t>webmap</w:t>
+      </w:r>
+      <w:proofErr w:type="spellEnd"/>
+      <w:r>
+        <w:rPr>
+          <w:rFonts w:ascii="Times New Roman" w:hAnsi="Times New Roman" w:cs="Times New Roman"/>
+        </w:rPr>
+        <w:t xml:space="preserve"> service for 30m </w:t>
+      </w:r>
+      <w:r>
+        <w:rPr>
+          <w:rStyle w:val="js-view"/>
+          <w:rFonts w:ascii="Times New Roman" w:hAnsi="Times New Roman" w:cs="Times New Roman"/>
+        </w:rPr>
+        <w:t>National Commodity Crop Productivity Index derived from the SSURGO soil database.</w:t>
+      </w:r>
+    </w:p>
+    <w:p>
+      <w:pPr>
+        <w:pStyle w:val="NoSpacing"/>
+        <w:rPr>
+          <w:rFonts w:ascii="Times New Roman" w:hAnsi="Times New Roman" w:cs="Times New Roman"/>
+        </w:rPr>
+      </w:pPr>
+      <w:hyperlink r:id="rId11" w:history="1">
+        <w:r>
+          <w:rPr>
+            <w:rStyle w:val="Hyperlink"/>
+            <w:rFonts w:ascii="Times New Roman" w:hAnsi="Times New Roman" w:cs="Times New Roman"/>
+          </w:rPr>
+          <w:t>https://www.arcgis.com/home/item.html?id=9ce0371b69564139b6d13264d2d46a31</w:t>
+        </w:r>
+      </w:hyperlink>
+    </w:p>
+    <w:p>
+      <w:pPr>
+        <w:pStyle w:val="NoSpacing"/>
+        <w:rPr>
+          <w:rFonts w:ascii="Times New Roman" w:hAnsi="Times New Roman" w:cs="Times New Roman"/>
+        </w:rPr>
+      </w:pPr>
+    </w:p>
+    <w:p>
+      <w:pPr>
+        <w:pStyle w:val="NoSpacing"/>
+        <w:rPr>
+          <w:rFonts w:ascii="Times New Roman" w:hAnsi="Times New Roman" w:cs="Times New Roman"/>
+        </w:rPr>
+      </w:pPr>
+      <w:r>
+        <w:rPr>
+          <w:rFonts w:ascii="Times New Roman" w:hAnsi="Times New Roman" w:cs="Times New Roman"/>
+          <w:b/>
+          <w:bCs/>
+        </w:rPr>
+        <w:t>Gridded National Soil Survey Geographic Database (</w:t>
+      </w:r>
+      <w:proofErr w:type="spellStart"/>
+      <w:r>
+        <w:rPr>
+          <w:rFonts w:ascii="Times New Roman" w:hAnsi="Times New Roman" w:cs="Times New Roman"/>
+          <w:b/>
+          <w:bCs/>
+        </w:rPr>
+        <w:t>gNATSGO</w:t>
+      </w:r>
+      <w:proofErr w:type="spellEnd"/>
+      <w:r>
+        <w:rPr>
+          <w:rFonts w:ascii="Times New Roman" w:hAnsi="Times New Roman" w:cs="Times New Roman"/>
+          <w:b/>
+          <w:bCs/>
+        </w:rPr>
+        <w:t>)</w:t>
+      </w:r>
+      <w:r>
+        <w:rPr>
+          <w:rFonts w:ascii="Times New Roman" w:hAnsi="Times New Roman" w:cs="Times New Roman"/>
+        </w:rPr>
+        <w:t xml:space="preserve"> 10m</w:t>
+      </w:r>
+      <w:r>
+        <w:rPr>
+          <w:rFonts w:ascii="Times New Roman" w:hAnsi="Times New Roman" w:cs="Times New Roman"/>
+        </w:rPr>
+        <w:t xml:space="preserve"> rasters. </w:t>
+      </w:r>
+    </w:p>
+    <w:p>
+      <w:pPr>
+        <w:pStyle w:val="NoSpacing"/>
+        <w:rPr>
+          <w:rFonts w:ascii="Times New Roman" w:hAnsi="Times New Roman" w:cs="Times New Roman"/>
+        </w:rPr>
+      </w:pPr>
+      <w:hyperlink r:id="rId12" w:history="1">
+        <w:r>
+          <w:rPr>
+            <w:rStyle w:val="Hyperlink"/>
+            <w:rFonts w:ascii="Times New Roman" w:hAnsi="Times New Roman" w:cs="Times New Roman"/>
+          </w:rPr>
+          <w:t>https://www.nrcs.usda.gov/wps/portal/nrcs/detail/soils/survey/geo/?cid=nrcseprd1464625</w:t>
+        </w:r>
+      </w:hyperlink>
+    </w:p>
+    <w:p>
+      <w:pPr>
+        <w:pStyle w:val="NoSpacing"/>
+        <w:rPr>
+          <w:rFonts w:ascii="Times New Roman" w:hAnsi="Times New Roman" w:cs="Times New Roman"/>
+        </w:rPr>
+      </w:pPr>
+    </w:p>
+    <w:p>
+      <w:pPr>
+        <w:pStyle w:val="NoSpacing"/>
+        <w:rPr>
+          <w:rFonts w:ascii="Times New Roman" w:hAnsi="Times New Roman" w:cs="Times New Roman"/>
+        </w:rPr>
+      </w:pPr>
+    </w:p>
+    <w:p>
+      <w:pPr>
+        <w:pStyle w:val="NoSpacing"/>
+      </w:pPr>
+      <w:r>
+        <w:t>Currently available tillage models</w:t>
+      </w:r>
+    </w:p>
+    <w:p>
+      <w:pPr>
+        <w:pStyle w:val="NoSpacing"/>
+      </w:pPr>
+      <w:hyperlink r:id="rId13" w:tgtFrame="_blank" w:history="1">
+        <w:r>
+          <w:rPr>
+            <w:rStyle w:val="Hyperlink"/>
+          </w:rPr>
+          <w:t>https://s3.amazonaws.com/TillageModel/Colorado.zip</w:t>
+        </w:r>
+      </w:hyperlink>
+    </w:p>
+    <w:p>
+      <w:pPr>
+        <w:pStyle w:val="NoSpacing"/>
+      </w:pPr>
+      <w:hyperlink r:id="rId14" w:tgtFrame="_blank" w:history="1">
+        <w:r>
+          <w:rPr>
+            <w:rStyle w:val="Hyperlink"/>
+          </w:rPr>
+          <w:t>https://s3.amazonaws.com/TillageModel/Iowa.zip</w:t>
+        </w:r>
+      </w:hyperlink>
+    </w:p>
+    <w:p>
+      <w:pPr>
+        <w:pStyle w:val="NoSpacing"/>
+      </w:pPr>
+      <w:hyperlink r:id="rId15" w:tgtFrame="_blank" w:history="1">
+        <w:r>
+          <w:rPr>
+            <w:rStyle w:val="Hyperlink"/>
+          </w:rPr>
+          <w:t>https://s3.amazonaws.com/TillageModel/Kansas.zip</w:t>
+        </w:r>
+      </w:hyperlink>
+    </w:p>
+    <w:p>
+      <w:pPr>
+        <w:pStyle w:val="NoSpacing"/>
+      </w:pPr>
+      <w:hyperlink r:id="rId16" w:tgtFrame="_blank" w:history="1">
+        <w:r>
+          <w:rPr>
+            <w:rStyle w:val="Hyperlink"/>
+          </w:rPr>
+          <w:t>https://s3.amazonaws.com/TillageModel/Minnesota.zip</w:t>
+        </w:r>
+      </w:hyperlink>
+    </w:p>
+    <w:p>
+      <w:pPr>
+        <w:pStyle w:val="NoSpacing"/>
+      </w:pPr>
+      <w:hyperlink r:id="rId17" w:tgtFrame="_blank" w:history="1">
+        <w:r>
+          <w:rPr>
+            <w:rStyle w:val="Hyperlink"/>
+          </w:rPr>
+          <w:t>https://s3.amazonaws.com/TillageModel/Montana.zip</w:t>
+        </w:r>
+      </w:hyperlink>
+    </w:p>
+    <w:p>
+      <w:pPr>
+        <w:pStyle w:val="NoSpacing"/>
+      </w:pPr>
+      <w:hyperlink r:id="rId18" w:tgtFrame="_blank" w:history="1">
+        <w:r>
+          <w:rPr>
+            <w:rStyle w:val="Hyperlink"/>
+          </w:rPr>
+          <w:t>https://s3.amazonaws.com/TillageModel/Nebraska.zip</w:t>
+        </w:r>
+      </w:hyperlink>
+    </w:p>
+    <w:p>
+      <w:pPr>
+        <w:pStyle w:val="NoSpacing"/>
+      </w:pPr>
+      <w:hyperlink r:id="rId19" w:tgtFrame="_blank" w:history="1">
+        <w:r>
+          <w:rPr>
+            <w:rStyle w:val="Hyperlink"/>
+          </w:rPr>
+          <w:t>https://s3.amazonaws.com/TillageModel/NorthDakota.zip</w:t>
+        </w:r>
+      </w:hyperlink>
+    </w:p>
+    <w:p>
+      <w:pPr>
+        <w:pStyle w:val="NoSpacing"/>
+      </w:pPr>
+      <w:hyperlink r:id="rId20" w:tgtFrame="_blank" w:history="1">
+        <w:r>
+          <w:rPr>
+            <w:rStyle w:val="Hyperlink"/>
+          </w:rPr>
+          <w:t>https://s3.amazonaws.com/TillageModel/SouthDakota.zip</w:t>
+        </w:r>
+      </w:hyperlink>
+    </w:p>
+    <w:p>
+      <w:pPr>
+        <w:pStyle w:val="NoSpacing"/>
+      </w:pPr>
+      <w:hyperlink r:id="rId21" w:tgtFrame="_blank" w:history="1">
+        <w:r>
+          <w:rPr>
+            <w:rStyle w:val="Hyperlink"/>
+          </w:rPr>
+          <w:t>https://s3.amazonaws.com/TillageModel/Wyoming.zip</w:t>
+        </w:r>
+      </w:hyperlink>
       <w:bookmarkStart w:id="0" w:name="_GoBack"/>
       <w:bookmarkEnd w:id="0"/>
-    </w:p>
-    <w:p>
-      <w:pPr>
-        <w:pStyle w:val="NoSpacing"/>
-        <w:rPr>
-          <w:rFonts w:ascii="Times New Roman" w:hAnsi="Times New Roman" w:cs="Times New Roman"/>
-        </w:rPr>
-      </w:pPr>
-      <w:r>
-        <w:rPr>
-          <w:rFonts w:ascii="Times New Roman" w:hAnsi="Times New Roman" w:cs="Times New Roman"/>
-          <w:b/>
-          <w:bCs/>
-        </w:rPr>
-        <w:t>USGS Geo Data Portal</w:t>
-      </w:r>
-      <w:r>
-        <w:rPr>
-          <w:rFonts w:ascii="Times New Roman" w:hAnsi="Times New Roman" w:cs="Times New Roman"/>
-          <w:b/>
-          <w:bCs/>
-        </w:rPr>
-        <w:t xml:space="preserve"> </w:t>
-      </w:r>
-      <w:r>
-        <w:rPr>
-          <w:rFonts w:ascii="Times New Roman" w:hAnsi="Times New Roman" w:cs="Times New Roman"/>
-        </w:rPr>
-        <w:t xml:space="preserve">- </w:t>
-      </w:r>
-      <w:r>
-        <w:rPr>
-          <w:rFonts w:ascii="Times New Roman" w:hAnsi="Times New Roman" w:cs="Times New Roman"/>
-        </w:rPr>
-        <w:t xml:space="preserve"> </w:t>
-      </w:r>
-    </w:p>
-    <w:p>
-      <w:pPr>
-        <w:pStyle w:val="NoSpacing"/>
-        <w:rPr>
-          <w:rFonts w:ascii="Times New Roman" w:hAnsi="Times New Roman" w:cs="Times New Roman"/>
-        </w:rPr>
-      </w:pPr>
-      <w:hyperlink r:id="rId6" w:history="1">
-        <w:r>
-          <w:rPr>
-            <w:rStyle w:val="Hyperlink"/>
-            <w:rFonts w:ascii="Times New Roman" w:hAnsi="Times New Roman" w:cs="Times New Roman"/>
-          </w:rPr>
-          <w:t>https://cida.usgs.gov/gdp/</w:t>
-        </w:r>
-      </w:hyperlink>
-    </w:p>
-    <w:p>
-      <w:pPr>
-        <w:pStyle w:val="NoSpacing"/>
-        <w:rPr>
-          <w:rFonts w:ascii="Times New Roman" w:hAnsi="Times New Roman" w:cs="Times New Roman"/>
-        </w:rPr>
-      </w:pPr>
-    </w:p>
-    <w:p>
-      <w:pPr>
-        <w:pStyle w:val="NoSpacing"/>
-        <w:rPr>
-          <w:rStyle w:val="text-gray-dark"/>
-          <w:rFonts w:ascii="Times New Roman" w:hAnsi="Times New Roman" w:cs="Times New Roman"/>
-        </w:rPr>
-      </w:pPr>
-      <w:proofErr w:type="spellStart"/>
-      <w:r>
-        <w:rPr>
-          <w:rFonts w:ascii="Times New Roman" w:hAnsi="Times New Roman" w:cs="Times New Roman"/>
-          <w:b/>
-          <w:bCs/>
-        </w:rPr>
-        <w:t>GeoKnife</w:t>
-      </w:r>
-      <w:proofErr w:type="spellEnd"/>
-      <w:r>
-        <w:rPr>
-          <w:rFonts w:ascii="Times New Roman" w:hAnsi="Times New Roman" w:cs="Times New Roman"/>
-        </w:rPr>
-        <w:t xml:space="preserve"> – R API for accessing the USGS </w:t>
-      </w:r>
-      <w:r>
-        <w:rPr>
-          <w:rStyle w:val="text-gray-dark"/>
-          <w:rFonts w:ascii="Times New Roman" w:hAnsi="Times New Roman" w:cs="Times New Roman"/>
-        </w:rPr>
-        <w:t>Geo Data Portal</w:t>
-      </w:r>
-    </w:p>
-    <w:p>
-      <w:pPr>
-        <w:pStyle w:val="NoSpacing"/>
-        <w:rPr>
-          <w:rFonts w:ascii="Times New Roman" w:hAnsi="Times New Roman" w:cs="Times New Roman"/>
-        </w:rPr>
-      </w:pPr>
-      <w:hyperlink r:id="rId7" w:history="1">
-        <w:r>
-          <w:rPr>
-            <w:rStyle w:val="Hyperlink"/>
-            <w:rFonts w:ascii="Times New Roman" w:hAnsi="Times New Roman" w:cs="Times New Roman"/>
-          </w:rPr>
-          <w:t>https://github.com/USGS-R/geoknife</w:t>
-        </w:r>
-      </w:hyperlink>
-      <w:r>
-        <w:rPr>
-          <w:rFonts w:ascii="Times New Roman" w:hAnsi="Times New Roman" w:cs="Times New Roman"/>
-        </w:rPr>
-        <w:t xml:space="preserve"> (also available on CRAN)</w:t>
-      </w:r>
-    </w:p>
-    <w:p>
-      <w:pPr>
-        <w:pStyle w:val="NoSpacing"/>
-        <w:rPr>
-          <w:rFonts w:ascii="Times New Roman" w:hAnsi="Times New Roman" w:cs="Times New Roman"/>
-        </w:rPr>
-      </w:pPr>
-    </w:p>
-    <w:p>
-      <w:pPr>
-        <w:pStyle w:val="NoSpacing"/>
-        <w:rPr>
-          <w:rStyle w:val="text-gray-dark"/>
-          <w:rFonts w:ascii="Times New Roman" w:hAnsi="Times New Roman" w:cs="Times New Roman"/>
-        </w:rPr>
-      </w:pPr>
-      <w:proofErr w:type="spellStart"/>
-      <w:r>
-        <w:rPr>
-          <w:rFonts w:ascii="Times New Roman" w:hAnsi="Times New Roman" w:cs="Times New Roman"/>
-          <w:b/>
-          <w:bCs/>
-        </w:rPr>
-        <w:t>pyGDP</w:t>
-      </w:r>
-      <w:proofErr w:type="spellEnd"/>
-      <w:r>
-        <w:rPr>
-          <w:rFonts w:ascii="Times New Roman" w:hAnsi="Times New Roman" w:cs="Times New Roman"/>
-          <w:b/>
-          <w:bCs/>
-        </w:rPr>
-        <w:t xml:space="preserve"> </w:t>
-      </w:r>
-      <w:r>
-        <w:rPr>
-          <w:rFonts w:ascii="Times New Roman" w:hAnsi="Times New Roman" w:cs="Times New Roman"/>
-        </w:rPr>
-        <w:t xml:space="preserve">– Python API for </w:t>
-      </w:r>
-      <w:r>
-        <w:rPr>
-          <w:rFonts w:ascii="Times New Roman" w:hAnsi="Times New Roman" w:cs="Times New Roman"/>
-        </w:rPr>
-        <w:t xml:space="preserve">accessing the USGS </w:t>
-      </w:r>
-      <w:r>
-        <w:rPr>
-          <w:rStyle w:val="text-gray-dark"/>
-          <w:rFonts w:ascii="Times New Roman" w:hAnsi="Times New Roman" w:cs="Times New Roman"/>
-        </w:rPr>
-        <w:t>Geo Data Portal</w:t>
-      </w:r>
-    </w:p>
-    <w:p>
-      <w:pPr>
-        <w:pStyle w:val="NoSpacing"/>
-        <w:rPr>
-          <w:rFonts w:ascii="Times New Roman" w:hAnsi="Times New Roman" w:cs="Times New Roman"/>
-        </w:rPr>
-      </w:pPr>
-      <w:hyperlink r:id="rId8" w:history="1">
-        <w:r>
-          <w:rPr>
-            <w:rStyle w:val="Hyperlink"/>
-            <w:rFonts w:ascii="Times New Roman" w:hAnsi="Times New Roman" w:cs="Times New Roman"/>
-          </w:rPr>
-          <w:t>https://github.com/USGS-CIDA/pyGDP</w:t>
-        </w:r>
-      </w:hyperlink>
-    </w:p>
-    <w:p>
-      <w:pPr>
-        <w:pStyle w:val="NoSpacing"/>
-        <w:rPr>
-          <w:rFonts w:ascii="Times New Roman" w:hAnsi="Times New Roman" w:cs="Times New Roman"/>
-        </w:rPr>
-      </w:pPr>
-    </w:p>
-    <w:p>
-      <w:pPr>
-        <w:pStyle w:val="NoSpacing"/>
-        <w:rPr>
-          <w:rFonts w:ascii="Times New Roman" w:hAnsi="Times New Roman" w:cs="Times New Roman"/>
-        </w:rPr>
-      </w:pPr>
-      <w:proofErr w:type="spellStart"/>
-      <w:r>
-        <w:rPr>
-          <w:rFonts w:ascii="Times New Roman" w:hAnsi="Times New Roman" w:cs="Times New Roman"/>
-          <w:b/>
-          <w:bCs/>
-        </w:rPr>
-        <w:t>TopoWx</w:t>
-      </w:r>
-      <w:proofErr w:type="spellEnd"/>
-      <w:r>
-        <w:rPr>
-          <w:rFonts w:ascii="Times New Roman" w:hAnsi="Times New Roman" w:cs="Times New Roman"/>
-        </w:rPr>
-        <w:t xml:space="preserve"> </w:t>
-      </w:r>
-      <w:r>
-        <w:rPr>
-          <w:rFonts w:ascii="Times New Roman" w:hAnsi="Times New Roman" w:cs="Times New Roman"/>
-        </w:rPr>
-        <w:t xml:space="preserve">- </w:t>
-      </w:r>
-      <w:r>
-        <w:rPr>
-          <w:rFonts w:ascii="Times New Roman" w:hAnsi="Times New Roman" w:cs="Times New Roman"/>
-        </w:rPr>
-        <w:t>800-meter resolution gridded dataset of daily minimum and maximum air temperature for the conterminous U.S.</w:t>
-      </w:r>
-    </w:p>
-    <w:p>
-      <w:pPr>
-        <w:pStyle w:val="NoSpacing"/>
-        <w:rPr>
-          <w:rFonts w:ascii="Times New Roman" w:hAnsi="Times New Roman" w:cs="Times New Roman"/>
-        </w:rPr>
-      </w:pPr>
-      <w:hyperlink r:id="rId9" w:history="1">
-        <w:r>
-          <w:rPr>
-            <w:rStyle w:val="Hyperlink"/>
-            <w:rFonts w:ascii="Times New Roman" w:hAnsi="Times New Roman" w:cs="Times New Roman"/>
-          </w:rPr>
-          <w:t>http://www.scrimhub.org/resources/topowx/</w:t>
-        </w:r>
-      </w:hyperlink>
-    </w:p>
-    <w:p>
-      <w:pPr>
-        <w:pStyle w:val="NoSpacing"/>
-        <w:rPr>
-          <w:rFonts w:ascii="Times New Roman" w:hAnsi="Times New Roman" w:cs="Times New Roman"/>
-        </w:rPr>
-      </w:pPr>
-    </w:p>
-    <w:p>
-      <w:pPr>
-        <w:pStyle w:val="NoSpacing"/>
-        <w:rPr>
-          <w:rFonts w:ascii="Times New Roman" w:hAnsi="Times New Roman" w:cs="Times New Roman"/>
-        </w:rPr>
-      </w:pPr>
-      <w:r>
-        <w:rPr>
-          <w:rFonts w:ascii="Times New Roman" w:hAnsi="Times New Roman" w:cs="Times New Roman"/>
-          <w:b/>
-          <w:bCs/>
-        </w:rPr>
-        <w:t>Global Soil Grids</w:t>
-      </w:r>
-      <w:r>
-        <w:rPr>
-          <w:rFonts w:ascii="Times New Roman" w:hAnsi="Times New Roman" w:cs="Times New Roman"/>
-        </w:rPr>
-        <w:t xml:space="preserve"> </w:t>
-      </w:r>
-      <w:r>
-        <w:rPr>
-          <w:rFonts w:ascii="Times New Roman" w:hAnsi="Times New Roman" w:cs="Times New Roman"/>
-        </w:rPr>
-        <w:t>–</w:t>
-      </w:r>
-      <w:r>
-        <w:rPr>
-          <w:rFonts w:ascii="Times New Roman" w:hAnsi="Times New Roman" w:cs="Times New Roman"/>
-        </w:rPr>
-        <w:t xml:space="preserve"> </w:t>
-      </w:r>
-      <w:r>
-        <w:rPr>
-          <w:rFonts w:ascii="Times New Roman" w:hAnsi="Times New Roman" w:cs="Times New Roman"/>
-        </w:rPr>
-        <w:t xml:space="preserve">250m </w:t>
-      </w:r>
-      <w:r>
-        <w:rPr>
-          <w:rFonts w:ascii="Times New Roman" w:hAnsi="Times New Roman" w:cs="Times New Roman"/>
-        </w:rPr>
-        <w:t>Global gridded soil information based on machine learning</w:t>
-      </w:r>
-    </w:p>
-    <w:p>
-      <w:pPr>
-        <w:pStyle w:val="NoSpacing"/>
-        <w:rPr>
-          <w:rFonts w:ascii="Times New Roman" w:hAnsi="Times New Roman" w:cs="Times New Roman"/>
-        </w:rPr>
-      </w:pPr>
-      <w:hyperlink r:id="rId10" w:history="1">
-        <w:r>
-          <w:rPr>
-            <w:rStyle w:val="Hyperlink"/>
-            <w:rFonts w:ascii="Times New Roman" w:hAnsi="Times New Roman" w:cs="Times New Roman"/>
-          </w:rPr>
-          <w:t>https://soilgrids.org/#!/?layer=ORCDRC_M_sl2_250m&amp;vector=1</w:t>
-        </w:r>
-      </w:hyperlink>
-    </w:p>
-    <w:p>
-      <w:pPr>
-        <w:pStyle w:val="NoSpacing"/>
-        <w:rPr>
-          <w:rFonts w:ascii="Times New Roman" w:hAnsi="Times New Roman" w:cs="Times New Roman"/>
-        </w:rPr>
-      </w:pPr>
-    </w:p>
-    <w:p>
-      <w:pPr>
-        <w:pStyle w:val="NoSpacing"/>
-        <w:rPr>
-          <w:rStyle w:val="js-view"/>
-          <w:rFonts w:ascii="Times New Roman" w:hAnsi="Times New Roman" w:cs="Times New Roman"/>
-        </w:rPr>
-      </w:pPr>
-      <w:r>
-        <w:rPr>
-          <w:rFonts w:ascii="Times New Roman" w:hAnsi="Times New Roman" w:cs="Times New Roman"/>
-          <w:b/>
-          <w:bCs/>
-        </w:rPr>
-        <w:t>Crop Productivity Index</w:t>
-      </w:r>
-      <w:r>
-        <w:rPr>
-          <w:rFonts w:ascii="Times New Roman" w:hAnsi="Times New Roman" w:cs="Times New Roman"/>
-        </w:rPr>
-        <w:t xml:space="preserve"> - </w:t>
-      </w:r>
-      <w:r>
-        <w:rPr>
-          <w:rFonts w:ascii="Times New Roman" w:hAnsi="Times New Roman" w:cs="Times New Roman"/>
-        </w:rPr>
-        <w:t xml:space="preserve">ESRI </w:t>
-      </w:r>
-      <w:proofErr w:type="spellStart"/>
-      <w:r>
-        <w:rPr>
-          <w:rFonts w:ascii="Times New Roman" w:hAnsi="Times New Roman" w:cs="Times New Roman"/>
-        </w:rPr>
-        <w:t>webmap</w:t>
-      </w:r>
-      <w:proofErr w:type="spellEnd"/>
-      <w:r>
-        <w:rPr>
-          <w:rFonts w:ascii="Times New Roman" w:hAnsi="Times New Roman" w:cs="Times New Roman"/>
-        </w:rPr>
-        <w:t xml:space="preserve"> service for 30m </w:t>
-      </w:r>
-      <w:r>
-        <w:rPr>
-          <w:rStyle w:val="js-view"/>
-          <w:rFonts w:ascii="Times New Roman" w:hAnsi="Times New Roman" w:cs="Times New Roman"/>
-        </w:rPr>
-        <w:t>National Commodity Crop Productivity Index derived from the SSURGO soil database.</w:t>
-      </w:r>
-    </w:p>
-    <w:p>
-      <w:pPr>
-        <w:pStyle w:val="NoSpacing"/>
-        <w:rPr>
-          <w:rFonts w:ascii="Times New Roman" w:hAnsi="Times New Roman" w:cs="Times New Roman"/>
-        </w:rPr>
-      </w:pPr>
-      <w:hyperlink r:id="rId11" w:history="1">
-        <w:r>
-          <w:rPr>
-            <w:rStyle w:val="Hyperlink"/>
-            <w:rFonts w:ascii="Times New Roman" w:hAnsi="Times New Roman" w:cs="Times New Roman"/>
-          </w:rPr>
-          <w:t>https://www.arcgis.com/home/item.html?id=9ce0371b69564139b6d13264d2d46a31</w:t>
-        </w:r>
-      </w:hyperlink>
-    </w:p>
-    <w:p>
-      <w:pPr>
-        <w:pStyle w:val="NoSpacing"/>
-        <w:rPr>
-          <w:rFonts w:ascii="Times New Roman" w:hAnsi="Times New Roman" w:cs="Times New Roman"/>
-        </w:rPr>
-      </w:pPr>
-    </w:p>
-    <w:p>
-      <w:pPr>
-        <w:pStyle w:val="NoSpacing"/>
-        <w:rPr>
-          <w:rFonts w:ascii="Times New Roman" w:hAnsi="Times New Roman" w:cs="Times New Roman"/>
-        </w:rPr>
-      </w:pPr>
-      <w:r>
-        <w:rPr>
-          <w:rFonts w:ascii="Times New Roman" w:hAnsi="Times New Roman" w:cs="Times New Roman"/>
-          <w:b/>
-          <w:bCs/>
-        </w:rPr>
-        <w:t>Gridded National Soil Survey Geographic Database (</w:t>
-      </w:r>
-      <w:proofErr w:type="spellStart"/>
-      <w:r>
-        <w:rPr>
-          <w:rFonts w:ascii="Times New Roman" w:hAnsi="Times New Roman" w:cs="Times New Roman"/>
-          <w:b/>
-          <w:bCs/>
-        </w:rPr>
-        <w:t>gNATSGO</w:t>
-      </w:r>
-      <w:proofErr w:type="spellEnd"/>
-      <w:r>
-        <w:rPr>
-          <w:rFonts w:ascii="Times New Roman" w:hAnsi="Times New Roman" w:cs="Times New Roman"/>
-          <w:b/>
-          <w:bCs/>
-        </w:rPr>
-        <w:t>)</w:t>
-      </w:r>
-      <w:r>
-        <w:rPr>
-          <w:rFonts w:ascii="Times New Roman" w:hAnsi="Times New Roman" w:cs="Times New Roman"/>
-        </w:rPr>
-        <w:t xml:space="preserve"> 10m</w:t>
-      </w:r>
-      <w:r>
-        <w:rPr>
-          <w:rFonts w:ascii="Times New Roman" w:hAnsi="Times New Roman" w:cs="Times New Roman"/>
-        </w:rPr>
-        <w:t xml:space="preserve"> rasters. </w:t>
-      </w:r>
-    </w:p>
-    <w:p>
-      <w:pPr>
-        <w:pStyle w:val="NoSpacing"/>
-        <w:rPr>
-          <w:rFonts w:ascii="Times New Roman" w:hAnsi="Times New Roman" w:cs="Times New Roman"/>
-        </w:rPr>
-      </w:pPr>
-      <w:hyperlink r:id="rId12" w:history="1">
-        <w:r>
-          <w:rPr>
-            <w:rStyle w:val="Hyperlink"/>
-            <w:rFonts w:ascii="Times New Roman" w:hAnsi="Times New Roman" w:cs="Times New Roman"/>
-          </w:rPr>
-          <w:t>https://www.nrcs.usda.gov/wps/portal/nrcs/detail/soils/survey/geo/?cid=nrcseprd1464625</w:t>
-        </w:r>
-      </w:hyperlink>
-    </w:p>
-    <w:p>
-      <w:pPr>
-        <w:pStyle w:val="NoSpacing"/>
-        <w:rPr>
-          <w:rFonts w:ascii="Times New Roman" w:hAnsi="Times New Roman" w:cs="Times New Roman"/>
-        </w:rPr>
-      </w:pPr>
     </w:p>
     <w:sectPr>
       <w:pgSz w:w="12240" w:h="15840"/>
@@ -748,6 +863,7 @@
     <w:lsdException w:name="HTML Sample" w:semiHidden="1" w:unhideWhenUsed="1"/>
     <w:lsdException w:name="HTML Typewriter" w:semiHidden="1" w:unhideWhenUsed="1"/>
     <w:lsdException w:name="HTML Variable" w:semiHidden="1" w:unhideWhenUsed="1"/>
+    <w:lsdException w:name="Normal Table" w:semiHidden="1" w:unhideWhenUsed="1"/>
     <w:lsdException w:name="annotation subject" w:semiHidden="1" w:unhideWhenUsed="1"/>
     <w:lsdException w:name="No List" w:semiHidden="1" w:unhideWhenUsed="1"/>
     <w:lsdException w:name="Outline List 1" w:semiHidden="1" w:unhideWhenUsed="1"/>
@@ -793,9 +909,11 @@
     <w:lsdException w:name="Table Subtle 1" w:semiHidden="1" w:unhideWhenUsed="1"/>
     <w:lsdException w:name="Table Subtle 2" w:semiHidden="1" w:unhideWhenUsed="1"/>
     <w:lsdException w:name="Table Web 1" w:semiHidden="1" w:unhideWhenUsed="1"/>
+    <w:lsdException w:name="Table Web 2" w:semiHidden="1" w:unhideWhenUsed="1"/>
     <w:lsdException w:name="Table Web 3" w:semiHidden="1" w:unhideWhenUsed="1"/>
     <w:lsdException w:name="Balloon Text" w:semiHidden="1" w:unhideWhenUsed="1"/>
     <w:lsdException w:name="Table Grid" w:uiPriority="39"/>
+    <w:lsdException w:name="Table Theme" w:semiHidden="1" w:unhideWhenUsed="1"/>
     <w:lsdException w:name="Placeholder Text" w:semiHidden="1"/>
     <w:lsdException w:name="No Spacing" w:uiPriority="1" w:qFormat="1"/>
     <w:lsdException w:name="Light Shading" w:uiPriority="60"/>
@@ -1021,6 +1139,13 @@
   <w:style w:type="paragraph" w:default="1" w:styleId="Normal">
     <w:name w:val="Normal"/>
     <w:qFormat/>
+    <w:rsid w:val="00255258"/>
+    <w:pPr>
+      <w:spacing w:after="0" w:line="240" w:lineRule="auto"/>
+    </w:pPr>
+    <w:rPr>
+      <w:rFonts w:ascii="Calibri" w:hAnsi="Calibri" w:cs="Calibri"/>
+    </w:rPr>
   </w:style>
   <w:style w:type="character" w:default="1" w:styleId="DefaultParagraphFont">
     <w:name w:val="Default Paragraph Font"/>

</xml_diff>